<commit_message>
Se agregan los archivos in out de todos los casos del lote de prueba, en la carpeta LoteDePrueba
</commit_message>
<xml_diff>
--- a/documentacion/Documentación del lote de prueba.docx
+++ b/documentacion/Documentación del lote de prueba.docx
@@ -1144,7 +1144,14 @@
           <w:b/>
           <w:lang w:val="es-ES"/>
         </w:rPr>
-        <w:t>FatigaDeAgresividadMaximaAdmisible</w:t>
+        <w:t>FatigaDeAgresividadMá</w:t>
+      </w:r>
+      <w:r>
+        <w:rPr>
+          <w:b/>
+          <w:lang w:val="es-ES"/>
+        </w:rPr>
+        <w:t>ximaAdmisible</w:t>
       </w:r>
       <w:r>
         <w:rPr>
@@ -1945,7 +1952,7 @@
               <w:noProof/>
               <w:sz w:val="36"/>
             </w:rPr>
-            <w:t>1</w:t>
+            <w:t>2</w:t>
           </w:r>
           <w:r>
             <w:rPr>
@@ -2426,8 +2433,9 @@
     <w:panose1 w:val="020B0604030504040204"/>
     <w:charset w:val="00"/>
     <w:family w:val="swiss"/>
+    <w:notTrueType/>
     <w:pitch w:val="variable"/>
-    <w:sig w:usb0="E1002EFF" w:usb1="C000605B" w:usb2="00000029" w:usb3="00000000" w:csb0="000101FF" w:csb1="00000000"/>
+    <w:sig w:usb0="00000003" w:usb1="00000000" w:usb2="00000000" w:usb3="00000000" w:csb0="00000001" w:csb1="00000000"/>
   </w:font>
   <w:font w:name="Consolas">
     <w:panose1 w:val="020B0609020204030204"/>
@@ -2466,6 +2474,7 @@
     <w:rsidRoot w:val="000E3011"/>
     <w:rsid w:val="00062D20"/>
     <w:rsid w:val="000E3011"/>
+    <w:rsid w:val="005F505F"/>
   </w:rsids>
   <m:mathPr>
     <m:mathFont m:val="Cambria Math"/>
@@ -2646,6 +2655,7 @@
   <w:style w:type="paragraph" w:default="1" w:styleId="Normal">
     <w:name w:val="Normal"/>
     <w:qFormat/>
+    <w:rsid w:val="005F505F"/>
   </w:style>
   <w:style w:type="character" w:default="1" w:styleId="Fuentedeprrafopredeter">
     <w:name w:val="Default Paragraph Font"/>
@@ -2947,7 +2957,7 @@
   <a:extraClrSchemeLst/>
   <a:extLst>
     <a:ext uri="{05A4C25C-085E-4340-85A3-A5531E510DB2}">
-      <thm15:themeFamily xmlns:thm15="http://schemas.microsoft.com/office/thememl/2012/main" xmlns="" name="Office Theme" id="{62F939B6-93AF-4DB8-9C6B-D6C7DFDC589F}" vid="{4A3C46E8-61CC-4603-A589-7422A47A8E4A}"/>
+      <thm15:themeFamily xmlns="" xmlns:thm15="http://schemas.microsoft.com/office/thememl/2012/main" name="Office Theme" id="{62F939B6-93AF-4DB8-9C6B-D6C7DFDC589F}" vid="{4A3C46E8-61CC-4603-A589-7422A47A8E4A}"/>
     </a:ext>
   </a:extLst>
 </a:theme>

</xml_diff>